<commit_message>
chapter eight 2nd  update
</commit_message>
<xml_diff>
--- a/Descriptive/SQL Chapter_08.docx
+++ b/Descriptive/SQL Chapter_08.docx
@@ -5,16 +5,20 @@
     <w:p>
       <w:pPr>
         <w:spacing w:before="194"/>
-      </w:pPr>
-      <w:r>
-        <w:rPr>
+        <w:rPr>
+          <w:rFonts w:ascii="Times New Roman" w:eastAsia="Adobe Ming Std L" w:hAnsi="Times New Roman" w:cs="Times New Roman"/>
+        </w:rPr>
+      </w:pPr>
+      <w:r>
+        <w:rPr>
+          <w:rFonts w:ascii="Times New Roman" w:eastAsia="Adobe Ming Std L" w:hAnsi="Times New Roman" w:cs="Times New Roman"/>
           <w:noProof/>
           <w:lang w:bidi="ar-SA"/>
         </w:rPr>
         <mc:AlternateContent>
           <mc:Choice Requires="wps">
             <w:drawing>
-              <wp:anchor distT="0" distB="0" distL="114300" distR="114300" simplePos="0" relativeHeight="251659264" behindDoc="0" locked="0" layoutInCell="1" allowOverlap="1" wp14:anchorId="18C1E099" wp14:editId="60D202C8">
+              <wp:anchor distT="0" distB="0" distL="114300" distR="114300" simplePos="0" relativeHeight="251659264" behindDoc="0" locked="0" layoutInCell="1" allowOverlap="1" wp14:anchorId="5478A729" wp14:editId="33B1BF04">
                 <wp:simplePos x="0" y="0"/>
                 <wp:positionH relativeFrom="column">
                   <wp:posOffset>2840990</wp:posOffset>
@@ -130,7 +134,13 @@
         </mc:AlternateContent>
       </w:r>
     </w:p>
-    <w:p/>
+    <w:p>
+      <w:pPr>
+        <w:rPr>
+          <w:rFonts w:ascii="Times New Roman" w:eastAsia="Adobe Ming Std L" w:hAnsi="Times New Roman" w:cs="Times New Roman"/>
+        </w:rPr>
+      </w:pPr>
+    </w:p>
     <w:p>
       <w:pPr>
         <w:pStyle w:val="ListParagraph"/>
@@ -144,20 +154,16 @@
         <w:spacing w:after="160" w:line="259" w:lineRule="auto"/>
         <w:contextualSpacing/>
         <w:rPr>
+          <w:rFonts w:ascii="Times New Roman" w:eastAsia="Adobe Ming Std L" w:hAnsi="Times New Roman" w:cs="Times New Roman"/>
           <w:b/>
         </w:rPr>
       </w:pPr>
       <w:r>
         <w:rPr>
-          <w:rFonts w:eastAsia="Times New Roman"/>
-        </w:rPr>
-        <w:t>What is data definition language</w:t>
-      </w:r>
-      <w:r>
-        <w:rPr>
-          <w:rFonts w:eastAsia="Times New Roman"/>
-        </w:rPr>
-        <w:t>?</w:t>
+          <w:rFonts w:ascii="Times New Roman" w:eastAsia="Adobe Ming Std L" w:hAnsi="Times New Roman" w:cs="Times New Roman"/>
+          <w:b/>
+        </w:rPr>
+        <w:t>What is data manipulation language??</w:t>
       </w:r>
     </w:p>
     <w:p>
@@ -170,42 +176,23 @@
         <w:ind w:left="720" w:firstLine="0"/>
         <w:contextualSpacing/>
         <w:rPr>
+          <w:rFonts w:ascii="Times New Roman" w:eastAsia="Adobe Ming Std L" w:hAnsi="Times New Roman" w:cs="Times New Roman"/>
           <w:b/>
         </w:rPr>
       </w:pPr>
       <w:proofErr w:type="spellStart"/>
       <w:r>
         <w:rPr>
-          <w:rFonts w:eastAsia="Times New Roman"/>
+          <w:rFonts w:ascii="Times New Roman" w:eastAsia="Adobe Ming Std L" w:hAnsi="Times New Roman" w:cs="Times New Roman"/>
         </w:rPr>
         <w:t>Ans</w:t>
       </w:r>
       <w:proofErr w:type="spellEnd"/>
       <w:r>
         <w:rPr>
-          <w:rFonts w:eastAsia="Times New Roman"/>
-        </w:rPr>
-        <w:t xml:space="preserve">: </w:t>
-      </w:r>
-      <w:r>
-        <w:rPr>
-          <w:rFonts w:eastAsia="Times New Roman"/>
-        </w:rPr>
-        <w:t xml:space="preserve">A data definition language or data description language is </w:t>
-      </w:r>
-      <w:proofErr w:type="gramStart"/>
-      <w:r>
-        <w:rPr>
-          <w:rFonts w:eastAsia="Times New Roman"/>
-        </w:rPr>
-        <w:t>a syntax</w:t>
-      </w:r>
-      <w:proofErr w:type="gramEnd"/>
-      <w:r>
-        <w:rPr>
-          <w:rFonts w:eastAsia="Times New Roman"/>
-        </w:rPr>
-        <w:t xml:space="preserve"> similar to a computer programming language for defining data structures, especially database schemas.</w:t>
+          <w:rFonts w:ascii="Times New Roman" w:eastAsia="Adobe Ming Std L" w:hAnsi="Times New Roman" w:cs="Times New Roman"/>
+        </w:rPr>
+        <w:t>: A data manipulation language is a computer programming language used for adding, deleting, and modifying data in a database.</w:t>
       </w:r>
     </w:p>
     <w:p>
@@ -221,20 +208,16 @@
         <w:spacing w:after="160" w:line="259" w:lineRule="auto"/>
         <w:contextualSpacing/>
         <w:rPr>
+          <w:rFonts w:ascii="Times New Roman" w:eastAsia="Adobe Ming Std L" w:hAnsi="Times New Roman" w:cs="Times New Roman"/>
           <w:b/>
         </w:rPr>
       </w:pPr>
       <w:r>
         <w:rPr>
-          <w:rFonts w:eastAsia="Times New Roman"/>
-        </w:rPr>
-        <w:t>What is data manipulation language?</w:t>
-      </w:r>
-      <w:r>
-        <w:rPr>
-          <w:rFonts w:eastAsia="Times New Roman"/>
-        </w:rPr>
-        <w:t>?</w:t>
+          <w:rFonts w:ascii="Times New Roman" w:eastAsia="Adobe Ming Std L" w:hAnsi="Times New Roman" w:cs="Times New Roman"/>
+          <w:b/>
+        </w:rPr>
+        <w:t>Methods for Inserting Null Values?</w:t>
       </w:r>
     </w:p>
     <w:p>
@@ -247,29 +230,325 @@
         <w:ind w:left="720" w:firstLine="0"/>
         <w:contextualSpacing/>
         <w:rPr>
+          <w:rFonts w:ascii="Times New Roman" w:eastAsia="Adobe Ming Std L" w:hAnsi="Times New Roman" w:cs="Times New Roman"/>
           <w:b/>
         </w:rPr>
       </w:pPr>
       <w:proofErr w:type="spellStart"/>
       <w:r>
         <w:rPr>
-          <w:rFonts w:eastAsia="Times New Roman"/>
+          <w:rFonts w:ascii="Times New Roman" w:eastAsia="Adobe Ming Std L" w:hAnsi="Times New Roman" w:cs="Times New Roman"/>
+          <w:b/>
         </w:rPr>
         <w:t>Ans</w:t>
       </w:r>
       <w:proofErr w:type="spellEnd"/>
       <w:r>
         <w:rPr>
-          <w:rFonts w:eastAsia="Times New Roman"/>
+          <w:rFonts w:ascii="Times New Roman" w:eastAsia="Adobe Ming Std L" w:hAnsi="Times New Roman" w:cs="Times New Roman"/>
+          <w:b/>
         </w:rPr>
         <w:t xml:space="preserve">: </w:t>
       </w:r>
-      <w:r>
-        <w:rPr>
-          <w:rFonts w:eastAsia="Times New Roman"/>
-        </w:rPr>
-        <w:t>A data manipulation language is a computer programming language used for adding, deleting, and modifying data in a database.</w:t>
-      </w:r>
+    </w:p>
+    <w:tbl>
+      <w:tblPr>
+        <w:tblW w:w="0" w:type="auto"/>
+        <w:jc w:val="center"/>
+        <w:tblBorders>
+          <w:top w:val="single" w:sz="4" w:space="0" w:color="auto"/>
+          <w:left w:val="single" w:sz="4" w:space="0" w:color="auto"/>
+          <w:bottom w:val="single" w:sz="4" w:space="0" w:color="auto"/>
+          <w:right w:val="single" w:sz="4" w:space="0" w:color="auto"/>
+          <w:insideH w:val="single" w:sz="4" w:space="0" w:color="auto"/>
+          <w:insideV w:val="single" w:sz="4" w:space="0" w:color="auto"/>
+        </w:tblBorders>
+        <w:tblLayout w:type="fixed"/>
+        <w:tblLook w:val="0000" w:firstRow="0" w:lastRow="0" w:firstColumn="0" w:lastColumn="0" w:noHBand="0" w:noVBand="0"/>
+      </w:tblPr>
+      <w:tblGrid>
+        <w:gridCol w:w="1478"/>
+        <w:gridCol w:w="7265"/>
+      </w:tblGrid>
+      <w:tr>
+        <w:tblPrEx>
+          <w:tblCellMar>
+            <w:top w:w="0" w:type="dxa"/>
+            <w:bottom w:w="0" w:type="dxa"/>
+          </w:tblCellMar>
+        </w:tblPrEx>
+        <w:trPr>
+          <w:trHeight w:val="111"/>
+          <w:jc w:val="center"/>
+        </w:trPr>
+        <w:tc>
+          <w:tcPr>
+            <w:tcW w:w="1478" w:type="dxa"/>
+          </w:tcPr>
+          <w:p>
+            <w:pPr>
+              <w:widowControl/>
+              <w:adjustRightInd w:val="0"/>
+              <w:jc w:val="center"/>
+              <w:rPr>
+                <w:rFonts w:ascii="Times New Roman" w:eastAsia="Adobe Ming Std L" w:hAnsi="Times New Roman" w:cs="Times New Roman"/>
+                <w:color w:val="000000"/>
+                <w:sz w:val="25"/>
+                <w:szCs w:val="25"/>
+                <w:lang w:bidi="ar-SA"/>
+              </w:rPr>
+            </w:pPr>
+            <w:r>
+              <w:rPr>
+                <w:rFonts w:ascii="Times New Roman" w:eastAsia="Adobe Ming Std L" w:hAnsi="Times New Roman" w:cs="Times New Roman"/>
+                <w:b/>
+                <w:bCs/>
+                <w:color w:val="000000"/>
+                <w:sz w:val="25"/>
+                <w:szCs w:val="25"/>
+                <w:lang w:bidi="ar-SA"/>
+              </w:rPr>
+              <w:t>Method</w:t>
+            </w:r>
+          </w:p>
+        </w:tc>
+        <w:tc>
+          <w:tcPr>
+            <w:tcW w:w="7265" w:type="dxa"/>
+          </w:tcPr>
+          <w:p>
+            <w:pPr>
+              <w:widowControl/>
+              <w:adjustRightInd w:val="0"/>
+              <w:jc w:val="center"/>
+              <w:rPr>
+                <w:rFonts w:ascii="Times New Roman" w:eastAsia="Adobe Ming Std L" w:hAnsi="Times New Roman" w:cs="Times New Roman"/>
+                <w:color w:val="000000"/>
+                <w:sz w:val="25"/>
+                <w:szCs w:val="25"/>
+                <w:lang w:bidi="ar-SA"/>
+              </w:rPr>
+            </w:pPr>
+            <w:r>
+              <w:rPr>
+                <w:rFonts w:ascii="Times New Roman" w:eastAsia="Adobe Ming Std L" w:hAnsi="Times New Roman" w:cs="Times New Roman"/>
+                <w:b/>
+                <w:bCs/>
+                <w:color w:val="000000"/>
+                <w:sz w:val="25"/>
+                <w:szCs w:val="25"/>
+                <w:lang w:bidi="ar-SA"/>
+              </w:rPr>
+              <w:t>Description</w:t>
+            </w:r>
+          </w:p>
+        </w:tc>
+      </w:tr>
+      <w:tr>
+        <w:tblPrEx>
+          <w:tblCellMar>
+            <w:top w:w="0" w:type="dxa"/>
+            <w:bottom w:w="0" w:type="dxa"/>
+          </w:tblCellMar>
+        </w:tblPrEx>
+        <w:trPr>
+          <w:trHeight w:val="113"/>
+          <w:jc w:val="center"/>
+        </w:trPr>
+        <w:tc>
+          <w:tcPr>
+            <w:tcW w:w="1478" w:type="dxa"/>
+          </w:tcPr>
+          <w:p>
+            <w:pPr>
+              <w:widowControl/>
+              <w:adjustRightInd w:val="0"/>
+              <w:rPr>
+                <w:rFonts w:ascii="Times New Roman" w:eastAsia="Adobe Ming Std L" w:hAnsi="Times New Roman" w:cs="Times New Roman"/>
+                <w:color w:val="000000"/>
+                <w:sz w:val="25"/>
+                <w:szCs w:val="25"/>
+                <w:lang w:bidi="ar-SA"/>
+              </w:rPr>
+            </w:pPr>
+            <w:r>
+              <w:rPr>
+                <w:rFonts w:ascii="Times New Roman" w:eastAsia="Adobe Ming Std L" w:hAnsi="Times New Roman" w:cs="Times New Roman"/>
+                <w:color w:val="000000"/>
+                <w:sz w:val="25"/>
+                <w:szCs w:val="25"/>
+                <w:lang w:bidi="ar-SA"/>
+              </w:rPr>
+              <w:t xml:space="preserve">Implicit </w:t>
+            </w:r>
+          </w:p>
+        </w:tc>
+        <w:tc>
+          <w:tcPr>
+            <w:tcW w:w="7265" w:type="dxa"/>
+          </w:tcPr>
+          <w:p>
+            <w:pPr>
+              <w:widowControl/>
+              <w:adjustRightInd w:val="0"/>
+              <w:rPr>
+                <w:rFonts w:ascii="Times New Roman" w:eastAsia="Adobe Ming Std L" w:hAnsi="Times New Roman" w:cs="Times New Roman"/>
+                <w:color w:val="000000"/>
+                <w:sz w:val="25"/>
+                <w:szCs w:val="25"/>
+                <w:lang w:bidi="ar-SA"/>
+              </w:rPr>
+            </w:pPr>
+            <w:r>
+              <w:rPr>
+                <w:rFonts w:ascii="Times New Roman" w:eastAsia="Adobe Ming Std L" w:hAnsi="Times New Roman" w:cs="Times New Roman"/>
+                <w:color w:val="000000"/>
+                <w:sz w:val="25"/>
+                <w:szCs w:val="25"/>
+                <w:lang w:bidi="ar-SA"/>
+              </w:rPr>
+              <w:t xml:space="preserve">Omit the column from the column list. </w:t>
+            </w:r>
+          </w:p>
+        </w:tc>
+      </w:tr>
+      <w:tr>
+        <w:tblPrEx>
+          <w:tblCellMar>
+            <w:top w:w="0" w:type="dxa"/>
+            <w:bottom w:w="0" w:type="dxa"/>
+          </w:tblCellMar>
+        </w:tblPrEx>
+        <w:trPr>
+          <w:trHeight w:val="113"/>
+          <w:jc w:val="center"/>
+        </w:trPr>
+        <w:tc>
+          <w:tcPr>
+            <w:tcW w:w="1478" w:type="dxa"/>
+          </w:tcPr>
+          <w:p>
+            <w:pPr>
+              <w:widowControl/>
+              <w:adjustRightInd w:val="0"/>
+              <w:rPr>
+                <w:rFonts w:ascii="Times New Roman" w:eastAsia="Adobe Ming Std L" w:hAnsi="Times New Roman" w:cs="Times New Roman"/>
+                <w:color w:val="000000"/>
+                <w:sz w:val="25"/>
+                <w:szCs w:val="25"/>
+                <w:lang w:bidi="ar-SA"/>
+              </w:rPr>
+            </w:pPr>
+            <w:r>
+              <w:rPr>
+                <w:rFonts w:ascii="Times New Roman" w:eastAsia="Adobe Ming Std L" w:hAnsi="Times New Roman" w:cs="Times New Roman"/>
+                <w:color w:val="000000"/>
+                <w:sz w:val="25"/>
+                <w:szCs w:val="25"/>
+                <w:lang w:bidi="ar-SA"/>
+              </w:rPr>
+              <w:t xml:space="preserve">Explicit </w:t>
+            </w:r>
+          </w:p>
+        </w:tc>
+        <w:tc>
+          <w:tcPr>
+            <w:tcW w:w="7265" w:type="dxa"/>
+          </w:tcPr>
+          <w:p>
+            <w:pPr>
+              <w:widowControl/>
+              <w:adjustRightInd w:val="0"/>
+              <w:rPr>
+                <w:rFonts w:ascii="Times New Roman" w:eastAsia="Adobe Ming Std L" w:hAnsi="Times New Roman" w:cs="Times New Roman"/>
+                <w:color w:val="000000"/>
+                <w:sz w:val="25"/>
+                <w:szCs w:val="25"/>
+                <w:lang w:bidi="ar-SA"/>
+              </w:rPr>
+            </w:pPr>
+            <w:r>
+              <w:rPr>
+                <w:rFonts w:ascii="Times New Roman" w:eastAsia="Adobe Ming Std L" w:hAnsi="Times New Roman" w:cs="Times New Roman"/>
+                <w:color w:val="000000"/>
+                <w:sz w:val="25"/>
+                <w:szCs w:val="25"/>
+                <w:lang w:bidi="ar-SA"/>
+              </w:rPr>
+              <w:t xml:space="preserve">Specify the NULL keyword in the VALUES list; </w:t>
+            </w:r>
+            <w:r>
+              <w:rPr>
+                <w:rFonts w:ascii="Times New Roman" w:eastAsia="Adobe Ming Std L" w:hAnsi="Times New Roman" w:cs="Times New Roman"/>
+                <w:color w:val="000000"/>
+                <w:sz w:val="25"/>
+                <w:szCs w:val="25"/>
+                <w:lang w:bidi="ar-SA"/>
+              </w:rPr>
+              <w:t>specify the empty</w:t>
+            </w:r>
+          </w:p>
+          <w:p>
+            <w:pPr>
+              <w:widowControl/>
+              <w:adjustRightInd w:val="0"/>
+              <w:rPr>
+                <w:rFonts w:ascii="Times New Roman" w:eastAsia="Adobe Ming Std L" w:hAnsi="Times New Roman" w:cs="Times New Roman"/>
+                <w:color w:val="000000"/>
+                <w:sz w:val="25"/>
+                <w:szCs w:val="25"/>
+                <w:lang w:bidi="ar-SA"/>
+              </w:rPr>
+            </w:pPr>
+            <w:r>
+              <w:rPr>
+                <w:rFonts w:ascii="Times New Roman" w:eastAsia="Adobe Ming Std L" w:hAnsi="Times New Roman" w:cs="Times New Roman"/>
+                <w:color w:val="000000"/>
+                <w:sz w:val="25"/>
+                <w:szCs w:val="25"/>
+                <w:lang w:bidi="ar-SA"/>
+              </w:rPr>
+              <w:t xml:space="preserve"> </w:t>
+            </w:r>
+            <w:proofErr w:type="gramStart"/>
+            <w:r>
+              <w:rPr>
+                <w:rFonts w:ascii="Times New Roman" w:eastAsia="Adobe Ming Std L" w:hAnsi="Times New Roman" w:cs="Times New Roman"/>
+                <w:color w:val="000000"/>
+                <w:sz w:val="25"/>
+                <w:szCs w:val="25"/>
+                <w:lang w:bidi="ar-SA"/>
+              </w:rPr>
+              <w:t>string</w:t>
+            </w:r>
+            <w:proofErr w:type="gramEnd"/>
+            <w:r>
+              <w:rPr>
+                <w:rFonts w:ascii="Times New Roman" w:eastAsia="Adobe Ming Std L" w:hAnsi="Times New Roman" w:cs="Times New Roman"/>
+                <w:color w:val="000000"/>
+                <w:sz w:val="25"/>
+                <w:szCs w:val="25"/>
+                <w:lang w:bidi="ar-SA"/>
+              </w:rPr>
+              <w:t xml:space="preserve"> ('') in the VALUES list for character strings and dates.</w:t>
+            </w:r>
+          </w:p>
+        </w:tc>
+      </w:tr>
+    </w:tbl>
+    <w:p>
+      <w:pPr>
+        <w:widowControl/>
+        <w:autoSpaceDE/>
+        <w:autoSpaceDN/>
+        <w:spacing w:after="160" w:line="259" w:lineRule="auto"/>
+        <w:contextualSpacing/>
+        <w:rPr>
+          <w:rFonts w:ascii="Times New Roman" w:eastAsia="Adobe Ming Std L" w:hAnsi="Times New Roman" w:cs="Times New Roman"/>
+          <w:b/>
+          <w:sz w:val="2"/>
+        </w:rPr>
+      </w:pPr>
     </w:p>
     <w:p>
       <w:pPr>
@@ -284,11 +563,655 @@
         <w:spacing w:after="160" w:line="259" w:lineRule="auto"/>
         <w:contextualSpacing/>
         <w:rPr>
+          <w:rFonts w:ascii="Times New Roman" w:eastAsia="Adobe Ming Std L" w:hAnsi="Times New Roman" w:cs="Times New Roman"/>
           <w:b/>
         </w:rPr>
       </w:pPr>
+      <w:r>
+        <w:rPr>
+          <w:rFonts w:ascii="Times New Roman" w:eastAsia="Adobe Ming Std L" w:hAnsi="Times New Roman" w:cs="Times New Roman"/>
+          <w:b/>
+        </w:rPr>
+        <w:t>Common errors that can occur during</w:t>
+      </w:r>
+      <w:r>
+        <w:rPr>
+          <w:rFonts w:ascii="Times New Roman" w:eastAsia="Adobe Ming Std L" w:hAnsi="Times New Roman" w:cs="Times New Roman"/>
+          <w:b/>
+        </w:rPr>
+        <w:t xml:space="preserve"> user input?</w:t>
+      </w:r>
+    </w:p>
+    <w:p>
+      <w:pPr>
+        <w:pStyle w:val="ListParagraph"/>
+        <w:widowControl/>
+        <w:autoSpaceDE/>
+        <w:autoSpaceDN/>
+        <w:spacing w:after="160" w:line="259" w:lineRule="auto"/>
+        <w:ind w:left="720" w:firstLine="0"/>
+        <w:contextualSpacing/>
+        <w:rPr>
+          <w:rFonts w:ascii="Times New Roman" w:eastAsia="Adobe Ming Std L" w:hAnsi="Times New Roman" w:cs="Times New Roman"/>
+        </w:rPr>
+      </w:pPr>
+      <w:r>
+        <w:rPr>
+          <w:rFonts w:ascii="Times New Roman" w:eastAsia="Adobe Ming Std L" w:hAnsi="Times New Roman" w:cs="Times New Roman"/>
+        </w:rPr>
+        <w:t>• Mandatory value missing for a NOT NULL column</w:t>
+      </w:r>
+    </w:p>
+    <w:p>
+      <w:pPr>
+        <w:pStyle w:val="ListParagraph"/>
+        <w:widowControl/>
+        <w:autoSpaceDE/>
+        <w:autoSpaceDN/>
+        <w:spacing w:after="160" w:line="259" w:lineRule="auto"/>
+        <w:ind w:left="720" w:firstLine="0"/>
+        <w:contextualSpacing/>
+        <w:rPr>
+          <w:rFonts w:ascii="Times New Roman" w:eastAsia="Adobe Ming Std L" w:hAnsi="Times New Roman" w:cs="Times New Roman"/>
+        </w:rPr>
+      </w:pPr>
+      <w:r>
+        <w:rPr>
+          <w:rFonts w:ascii="Times New Roman" w:eastAsia="Adobe Ming Std L" w:hAnsi="Times New Roman" w:cs="Times New Roman"/>
+        </w:rPr>
+        <w:t>• Duplicate value violates uniqueness constraint</w:t>
+      </w:r>
+    </w:p>
+    <w:p>
+      <w:pPr>
+        <w:pStyle w:val="ListParagraph"/>
+        <w:widowControl/>
+        <w:autoSpaceDE/>
+        <w:autoSpaceDN/>
+        <w:spacing w:after="160" w:line="259" w:lineRule="auto"/>
+        <w:ind w:left="720" w:firstLine="0"/>
+        <w:contextualSpacing/>
+        <w:rPr>
+          <w:rFonts w:ascii="Times New Roman" w:eastAsia="Adobe Ming Std L" w:hAnsi="Times New Roman" w:cs="Times New Roman"/>
+        </w:rPr>
+      </w:pPr>
+      <w:r>
+        <w:rPr>
+          <w:rFonts w:ascii="Times New Roman" w:eastAsia="Adobe Ming Std L" w:hAnsi="Times New Roman" w:cs="Times New Roman"/>
+        </w:rPr>
+        <w:t>• Foreign key constraint violated</w:t>
+      </w:r>
+    </w:p>
+    <w:p>
+      <w:pPr>
+        <w:pStyle w:val="ListParagraph"/>
+        <w:widowControl/>
+        <w:autoSpaceDE/>
+        <w:autoSpaceDN/>
+        <w:spacing w:after="160" w:line="259" w:lineRule="auto"/>
+        <w:ind w:left="720" w:firstLine="0"/>
+        <w:contextualSpacing/>
+        <w:rPr>
+          <w:rFonts w:ascii="Times New Roman" w:eastAsia="Adobe Ming Std L" w:hAnsi="Times New Roman" w:cs="Times New Roman"/>
+        </w:rPr>
+      </w:pPr>
+      <w:r>
+        <w:rPr>
+          <w:rFonts w:ascii="Times New Roman" w:eastAsia="Adobe Ming Std L" w:hAnsi="Times New Roman" w:cs="Times New Roman"/>
+        </w:rPr>
+        <w:t>• CHECK constraint violated</w:t>
+      </w:r>
+    </w:p>
+    <w:p>
+      <w:pPr>
+        <w:pStyle w:val="ListParagraph"/>
+        <w:widowControl/>
+        <w:autoSpaceDE/>
+        <w:autoSpaceDN/>
+        <w:spacing w:after="160" w:line="259" w:lineRule="auto"/>
+        <w:ind w:left="720" w:firstLine="0"/>
+        <w:contextualSpacing/>
+        <w:rPr>
+          <w:rFonts w:ascii="Times New Roman" w:eastAsia="Adobe Ming Std L" w:hAnsi="Times New Roman" w:cs="Times New Roman"/>
+        </w:rPr>
+      </w:pPr>
+      <w:r>
+        <w:rPr>
+          <w:rFonts w:ascii="Times New Roman" w:eastAsia="Adobe Ming Std L" w:hAnsi="Times New Roman" w:cs="Times New Roman"/>
+        </w:rPr>
+        <w:t>• Data type mismatch</w:t>
+      </w:r>
+    </w:p>
+    <w:p>
+      <w:pPr>
+        <w:pStyle w:val="ListParagraph"/>
+        <w:widowControl/>
+        <w:autoSpaceDE/>
+        <w:autoSpaceDN/>
+        <w:spacing w:after="160" w:line="259" w:lineRule="auto"/>
+        <w:ind w:left="720" w:firstLine="0"/>
+        <w:contextualSpacing/>
+        <w:rPr>
+          <w:rFonts w:ascii="Times New Roman" w:eastAsia="Adobe Ming Std L" w:hAnsi="Times New Roman" w:cs="Times New Roman"/>
+        </w:rPr>
+      </w:pPr>
+      <w:r>
+        <w:rPr>
+          <w:rFonts w:ascii="Times New Roman" w:eastAsia="Adobe Ming Std L" w:hAnsi="Times New Roman" w:cs="Times New Roman"/>
+        </w:rPr>
+        <w:t>• Value too wide to fit in column</w:t>
+      </w:r>
+    </w:p>
+    <w:p>
+      <w:pPr>
+        <w:pStyle w:val="ListParagraph"/>
+        <w:widowControl/>
+        <w:numPr>
+          <w:ilvl w:val="0"/>
+          <w:numId w:val="6"/>
+        </w:numPr>
+        <w:autoSpaceDE/>
+        <w:autoSpaceDN/>
+        <w:spacing w:after="160" w:line="259" w:lineRule="auto"/>
+        <w:contextualSpacing/>
+        <w:rPr>
+          <w:rFonts w:ascii="Times New Roman" w:eastAsia="Adobe Ming Std L" w:hAnsi="Times New Roman" w:cs="Times New Roman"/>
+          <w:b/>
+        </w:rPr>
+      </w:pPr>
+      <w:r>
+        <w:rPr>
+          <w:rFonts w:ascii="Times New Roman" w:eastAsia="Adobe Ming Std L" w:hAnsi="Times New Roman" w:cs="Times New Roman"/>
+          <w:b/>
+        </w:rPr>
+        <w:t>What is TRUNCATE Statement?</w:t>
+      </w:r>
+    </w:p>
+    <w:p>
+      <w:pPr>
+        <w:pStyle w:val="ListParagraph"/>
+        <w:widowControl/>
+        <w:autoSpaceDE/>
+        <w:autoSpaceDN/>
+        <w:spacing w:after="160" w:line="259" w:lineRule="auto"/>
+        <w:ind w:left="720"/>
+        <w:contextualSpacing/>
+        <w:rPr>
+          <w:rFonts w:ascii="Times New Roman" w:eastAsia="Adobe Ming Std L" w:hAnsi="Times New Roman" w:cs="Times New Roman"/>
+        </w:rPr>
+      </w:pPr>
+      <w:proofErr w:type="spellStart"/>
+      <w:r>
+        <w:rPr>
+          <w:rFonts w:ascii="Times New Roman" w:eastAsia="Adobe Ming Std L" w:hAnsi="Times New Roman" w:cs="Times New Roman"/>
+          <w:b/>
+        </w:rPr>
+        <w:t>Ans</w:t>
+      </w:r>
+      <w:proofErr w:type="spellEnd"/>
+      <w:r>
+        <w:rPr>
+          <w:rFonts w:ascii="Times New Roman" w:eastAsia="Adobe Ming Std L" w:hAnsi="Times New Roman" w:cs="Times New Roman"/>
+          <w:b/>
+        </w:rPr>
+        <w:t xml:space="preserve">: </w:t>
+      </w:r>
+      <w:r>
+        <w:rPr>
+          <w:rFonts w:ascii="Times New Roman" w:eastAsia="Adobe Ming Std L" w:hAnsi="Times New Roman" w:cs="Times New Roman"/>
+        </w:rPr>
+        <w:t>A more efficient method of emptying a table is with the TRUNCATE statement.</w:t>
+      </w:r>
+    </w:p>
+    <w:p>
+      <w:pPr>
+        <w:pStyle w:val="ListParagraph"/>
+        <w:widowControl/>
+        <w:autoSpaceDE/>
+        <w:autoSpaceDN/>
+        <w:spacing w:after="160" w:line="259" w:lineRule="auto"/>
+        <w:ind w:left="720" w:firstLine="0"/>
+        <w:contextualSpacing/>
+        <w:rPr>
+          <w:rFonts w:ascii="Times New Roman" w:eastAsia="Adobe Ming Std L" w:hAnsi="Times New Roman" w:cs="Times New Roman"/>
+          <w:b/>
+        </w:rPr>
+      </w:pPr>
+      <w:r>
+        <w:rPr>
+          <w:rFonts w:ascii="Times New Roman" w:eastAsia="Adobe Ming Std L" w:hAnsi="Times New Roman" w:cs="Times New Roman"/>
+        </w:rPr>
+        <w:t>You can use the TRUNCATE statement to quickly remove all rows from a table or cluster. Removing rows with the TRUNCATE statement is faster than removing them with the DELETE statement</w:t>
+      </w:r>
+      <w:r>
+        <w:rPr>
+          <w:rFonts w:ascii="Times New Roman" w:eastAsia="Adobe Ming Std L" w:hAnsi="Times New Roman" w:cs="Times New Roman"/>
+          <w:b/>
+        </w:rPr>
+        <w:t>.</w:t>
+      </w:r>
+    </w:p>
+    <w:p>
+      <w:pPr>
+        <w:pStyle w:val="ListParagraph"/>
+        <w:widowControl/>
+        <w:numPr>
+          <w:ilvl w:val="0"/>
+          <w:numId w:val="6"/>
+        </w:numPr>
+        <w:autoSpaceDE/>
+        <w:autoSpaceDN/>
+        <w:spacing w:after="160" w:line="259" w:lineRule="auto"/>
+        <w:contextualSpacing/>
+        <w:rPr>
+          <w:rFonts w:ascii="Times New Roman" w:eastAsia="Adobe Ming Std L" w:hAnsi="Times New Roman" w:cs="Times New Roman"/>
+          <w:b/>
+        </w:rPr>
+      </w:pPr>
+      <w:r>
+        <w:rPr>
+          <w:rFonts w:ascii="Times New Roman" w:eastAsia="Adobe Ming Std L" w:hAnsi="Times New Roman" w:cs="Times New Roman"/>
+          <w:b/>
+        </w:rPr>
+        <w:t>What is data definition language?</w:t>
+      </w:r>
+    </w:p>
+    <w:p>
+      <w:pPr>
+        <w:pStyle w:val="ListParagraph"/>
+        <w:widowControl/>
+        <w:autoSpaceDE/>
+        <w:autoSpaceDN/>
+        <w:spacing w:after="160" w:line="259" w:lineRule="auto"/>
+        <w:ind w:left="720" w:firstLine="0"/>
+        <w:contextualSpacing/>
+        <w:rPr>
+          <w:rFonts w:ascii="Times New Roman" w:eastAsia="Adobe Ming Std L" w:hAnsi="Times New Roman" w:cs="Times New Roman"/>
+          <w:b/>
+        </w:rPr>
+      </w:pPr>
+      <w:proofErr w:type="spellStart"/>
+      <w:r>
+        <w:rPr>
+          <w:rFonts w:ascii="Times New Roman" w:eastAsia="Adobe Ming Std L" w:hAnsi="Times New Roman" w:cs="Times New Roman"/>
+        </w:rPr>
+        <w:t>Ans</w:t>
+      </w:r>
+      <w:proofErr w:type="spellEnd"/>
+      <w:r>
+        <w:rPr>
+          <w:rFonts w:ascii="Times New Roman" w:eastAsia="Adobe Ming Std L" w:hAnsi="Times New Roman" w:cs="Times New Roman"/>
+        </w:rPr>
+        <w:t xml:space="preserve">: A data definition language or data description language is </w:t>
+      </w:r>
+      <w:proofErr w:type="gramStart"/>
+      <w:r>
+        <w:rPr>
+          <w:rFonts w:ascii="Times New Roman" w:eastAsia="Adobe Ming Std L" w:hAnsi="Times New Roman" w:cs="Times New Roman"/>
+        </w:rPr>
+        <w:t>a syntax</w:t>
+      </w:r>
+      <w:proofErr w:type="gramEnd"/>
+      <w:r>
+        <w:rPr>
+          <w:rFonts w:ascii="Times New Roman" w:eastAsia="Adobe Ming Std L" w:hAnsi="Times New Roman" w:cs="Times New Roman"/>
+        </w:rPr>
+        <w:t xml:space="preserve"> similar to a computer programming language for defining data structures, especially database schemas.</w:t>
+      </w:r>
+    </w:p>
+    <w:p>
+      <w:pPr>
+        <w:pStyle w:val="ListParagraph"/>
+        <w:widowControl/>
+        <w:numPr>
+          <w:ilvl w:val="0"/>
+          <w:numId w:val="6"/>
+        </w:numPr>
+        <w:autoSpaceDE/>
+        <w:autoSpaceDN/>
+        <w:spacing w:after="160" w:line="259" w:lineRule="auto"/>
+        <w:contextualSpacing/>
+        <w:rPr>
+          <w:rFonts w:ascii="Times New Roman" w:eastAsia="Adobe Ming Std L" w:hAnsi="Times New Roman" w:cs="Times New Roman"/>
+          <w:b/>
+        </w:rPr>
+      </w:pPr>
+      <w:r>
+        <w:rPr>
+          <w:rFonts w:ascii="Times New Roman" w:eastAsia="Adobe Ming Std L" w:hAnsi="Times New Roman" w:cs="Times New Roman"/>
+          <w:b/>
+        </w:rPr>
+        <w:t>When Does a Transaction Start and End?</w:t>
+      </w:r>
+    </w:p>
+    <w:p>
+      <w:pPr>
+        <w:pStyle w:val="ListParagraph"/>
+        <w:widowControl/>
+        <w:autoSpaceDE/>
+        <w:autoSpaceDN/>
+        <w:spacing w:after="160" w:line="259" w:lineRule="auto"/>
+        <w:ind w:left="720"/>
+        <w:contextualSpacing/>
+        <w:rPr>
+          <w:rFonts w:ascii="Times New Roman" w:eastAsia="Adobe Ming Std L" w:hAnsi="Times New Roman" w:cs="Times New Roman"/>
+          <w:b/>
+        </w:rPr>
+      </w:pPr>
+      <w:proofErr w:type="spellStart"/>
+      <w:r>
+        <w:rPr>
+          <w:rFonts w:ascii="Times New Roman" w:eastAsia="Adobe Ming Std L" w:hAnsi="Times New Roman" w:cs="Times New Roman"/>
+          <w:b/>
+        </w:rPr>
+        <w:t>Ans</w:t>
+      </w:r>
+      <w:proofErr w:type="spellEnd"/>
+      <w:r>
+        <w:rPr>
+          <w:rFonts w:ascii="Times New Roman" w:eastAsia="Adobe Ming Std L" w:hAnsi="Times New Roman" w:cs="Times New Roman"/>
+          <w:b/>
+        </w:rPr>
+        <w:t xml:space="preserve">: </w:t>
+      </w:r>
+      <w:r>
+        <w:rPr>
+          <w:rFonts w:ascii="Times New Roman" w:eastAsia="Adobe Ming Std L" w:hAnsi="Times New Roman" w:cs="Times New Roman"/>
+          <w:b/>
+        </w:rPr>
+        <w:t>A transaction begins when the first DML statement is encountered and ends when one of the following occurs:</w:t>
+      </w:r>
+    </w:p>
+    <w:p>
+      <w:pPr>
+        <w:pStyle w:val="ListParagraph"/>
+        <w:widowControl/>
+        <w:autoSpaceDE/>
+        <w:autoSpaceDN/>
+        <w:spacing w:after="160" w:line="259" w:lineRule="auto"/>
+        <w:ind w:left="1440"/>
+        <w:contextualSpacing/>
+        <w:rPr>
+          <w:rFonts w:ascii="Times New Roman" w:eastAsia="Adobe Ming Std L" w:hAnsi="Times New Roman" w:cs="Times New Roman"/>
+        </w:rPr>
+      </w:pPr>
+      <w:r>
+        <w:rPr>
+          <w:rFonts w:ascii="Times New Roman" w:eastAsia="Adobe Ming Std L" w:hAnsi="Times New Roman" w:cs="Times New Roman"/>
+        </w:rPr>
+        <w:t>• A COMMIT or ROLLBACK statement is issued.</w:t>
+      </w:r>
+    </w:p>
+    <w:p>
+      <w:pPr>
+        <w:pStyle w:val="ListParagraph"/>
+        <w:widowControl/>
+        <w:autoSpaceDE/>
+        <w:autoSpaceDN/>
+        <w:spacing w:after="160" w:line="259" w:lineRule="auto"/>
+        <w:ind w:left="1440"/>
+        <w:contextualSpacing/>
+        <w:rPr>
+          <w:rFonts w:ascii="Times New Roman" w:eastAsia="Adobe Ming Std L" w:hAnsi="Times New Roman" w:cs="Times New Roman"/>
+        </w:rPr>
+      </w:pPr>
+      <w:r>
+        <w:rPr>
+          <w:rFonts w:ascii="Times New Roman" w:eastAsia="Adobe Ming Std L" w:hAnsi="Times New Roman" w:cs="Times New Roman"/>
+        </w:rPr>
+        <w:t>• A DDL statement, such as CREATE, is issued.</w:t>
+      </w:r>
+    </w:p>
+    <w:p>
+      <w:pPr>
+        <w:pStyle w:val="ListParagraph"/>
+        <w:widowControl/>
+        <w:autoSpaceDE/>
+        <w:autoSpaceDN/>
+        <w:spacing w:after="160" w:line="259" w:lineRule="auto"/>
+        <w:ind w:left="1440"/>
+        <w:contextualSpacing/>
+        <w:rPr>
+          <w:rFonts w:ascii="Times New Roman" w:eastAsia="Adobe Ming Std L" w:hAnsi="Times New Roman" w:cs="Times New Roman"/>
+        </w:rPr>
+      </w:pPr>
+      <w:r>
+        <w:rPr>
+          <w:rFonts w:ascii="Times New Roman" w:eastAsia="Adobe Ming Std L" w:hAnsi="Times New Roman" w:cs="Times New Roman"/>
+        </w:rPr>
+        <w:t>• A DCL statement is issued.</w:t>
+      </w:r>
+    </w:p>
+    <w:p>
+      <w:pPr>
+        <w:pStyle w:val="ListParagraph"/>
+        <w:widowControl/>
+        <w:autoSpaceDE/>
+        <w:autoSpaceDN/>
+        <w:spacing w:after="160" w:line="259" w:lineRule="auto"/>
+        <w:ind w:left="1440"/>
+        <w:contextualSpacing/>
+        <w:rPr>
+          <w:rFonts w:ascii="Times New Roman" w:eastAsia="Adobe Ming Std L" w:hAnsi="Times New Roman" w:cs="Times New Roman"/>
+        </w:rPr>
+      </w:pPr>
+      <w:r>
+        <w:rPr>
+          <w:rFonts w:ascii="Times New Roman" w:eastAsia="Adobe Ming Std L" w:hAnsi="Times New Roman" w:cs="Times New Roman"/>
+        </w:rPr>
+        <w:t>• The user e</w:t>
+      </w:r>
+      <w:r>
+        <w:rPr>
+          <w:rFonts w:ascii="Times New Roman" w:eastAsia="Adobe Ming Std L" w:hAnsi="Times New Roman" w:cs="Times New Roman"/>
+        </w:rPr>
+        <w:t>xits SQL Developer or SQL*Plus.</w:t>
+      </w:r>
+    </w:p>
+    <w:p>
+      <w:pPr>
+        <w:pStyle w:val="ListParagraph"/>
+        <w:widowControl/>
+        <w:autoSpaceDE/>
+        <w:autoSpaceDN/>
+        <w:spacing w:after="160" w:line="259" w:lineRule="auto"/>
+        <w:ind w:left="1440"/>
+        <w:contextualSpacing/>
+        <w:rPr>
+          <w:rFonts w:ascii="Times New Roman" w:eastAsia="Adobe Ming Std L" w:hAnsi="Times New Roman" w:cs="Times New Roman"/>
+        </w:rPr>
+      </w:pPr>
+      <w:r>
+        <w:rPr>
+          <w:rFonts w:ascii="Times New Roman" w:eastAsia="Adobe Ming Std L" w:hAnsi="Times New Roman" w:cs="Times New Roman"/>
+        </w:rPr>
+        <w:t>• A machine fails or the system crashes.</w:t>
+      </w:r>
+    </w:p>
+    <w:p>
+      <w:pPr>
+        <w:pStyle w:val="ListParagraph"/>
+        <w:widowControl/>
+        <w:numPr>
+          <w:ilvl w:val="0"/>
+          <w:numId w:val="6"/>
+        </w:numPr>
+        <w:autoSpaceDE/>
+        <w:autoSpaceDN/>
+        <w:spacing w:after="160" w:line="259" w:lineRule="auto"/>
+        <w:contextualSpacing/>
+        <w:rPr>
+          <w:rFonts w:ascii="Times New Roman" w:eastAsia="Adobe Ming Std L" w:hAnsi="Times New Roman" w:cs="Times New Roman"/>
+          <w:b/>
+        </w:rPr>
+      </w:pPr>
       <w:bookmarkStart w:id="0" w:name="_GoBack"/>
-      <w:bookmarkEnd w:id="0"/>
+      <w:r>
+        <w:rPr>
+          <w:b/>
+        </w:rPr>
+        <w:t>What is Commit and Rollback?</w:t>
+      </w:r>
+    </w:p>
+    <w:bookmarkEnd w:id="0"/>
+    <w:p>
+      <w:pPr>
+        <w:pStyle w:val="ListParagraph"/>
+        <w:widowControl/>
+        <w:autoSpaceDE/>
+        <w:autoSpaceDN/>
+        <w:spacing w:after="160" w:line="259" w:lineRule="auto"/>
+        <w:ind w:left="720" w:firstLine="0"/>
+        <w:contextualSpacing/>
+      </w:pPr>
+      <w:proofErr w:type="spellStart"/>
+      <w:r>
+        <w:t>Ans</w:t>
+      </w:r>
+      <w:proofErr w:type="spellEnd"/>
+      <w:r>
+        <w:t xml:space="preserve">: </w:t>
+      </w:r>
+    </w:p>
+    <w:p>
+      <w:pPr>
+        <w:pStyle w:val="ListParagraph"/>
+        <w:widowControl/>
+        <w:autoSpaceDE/>
+        <w:autoSpaceDN/>
+        <w:spacing w:after="160" w:line="259" w:lineRule="auto"/>
+        <w:ind w:left="720" w:firstLine="0"/>
+        <w:contextualSpacing/>
+        <w:rPr>
+          <w:rFonts w:ascii="Times New Roman" w:eastAsia="Adobe Ming Std L" w:hAnsi="Times New Roman" w:cs="Times New Roman"/>
+        </w:rPr>
+      </w:pPr>
+      <w:r>
+        <w:rPr>
+          <w:rFonts w:ascii="Times New Roman" w:eastAsia="Adobe Ming Std L" w:hAnsi="Times New Roman" w:cs="Times New Roman"/>
+          <w:b/>
+        </w:rPr>
+        <w:t>Commit:</w:t>
+      </w:r>
+      <w:r>
+        <w:rPr>
+          <w:rFonts w:ascii="Times New Roman" w:eastAsia="Adobe Ming Std L" w:hAnsi="Times New Roman" w:cs="Times New Roman"/>
+        </w:rPr>
+        <w:t xml:space="preserve">  Commit statement to end our current transaction and make permanent all changes performed in the </w:t>
+      </w:r>
+    </w:p>
+    <w:p>
+      <w:pPr>
+        <w:pStyle w:val="ListParagraph"/>
+        <w:widowControl/>
+        <w:autoSpaceDE/>
+        <w:autoSpaceDN/>
+        <w:spacing w:after="160" w:line="259" w:lineRule="auto"/>
+        <w:ind w:left="1440" w:firstLine="0"/>
+        <w:contextualSpacing/>
+        <w:rPr>
+          <w:rFonts w:ascii="Times New Roman" w:eastAsia="Adobe Ming Std L" w:hAnsi="Times New Roman" w:cs="Times New Roman"/>
+        </w:rPr>
+      </w:pPr>
+      <w:r>
+        <w:rPr>
+          <w:rFonts w:ascii="Times New Roman" w:eastAsia="Adobe Ming Std L" w:hAnsi="Times New Roman" w:cs="Times New Roman"/>
+        </w:rPr>
+        <w:t xml:space="preserve">    </w:t>
+      </w:r>
+      <w:proofErr w:type="gramStart"/>
+      <w:r>
+        <w:rPr>
+          <w:rFonts w:ascii="Times New Roman" w:eastAsia="Adobe Ming Std L" w:hAnsi="Times New Roman" w:cs="Times New Roman"/>
+        </w:rPr>
+        <w:t>transaction</w:t>
+      </w:r>
+      <w:proofErr w:type="gramEnd"/>
+      <w:r>
+        <w:rPr>
+          <w:rFonts w:ascii="Times New Roman" w:eastAsia="Adobe Ming Std L" w:hAnsi="Times New Roman" w:cs="Times New Roman"/>
+        </w:rPr>
+        <w:t>.</w:t>
+      </w:r>
+    </w:p>
+    <w:p>
+      <w:pPr>
+        <w:pStyle w:val="ListParagraph"/>
+        <w:widowControl/>
+        <w:autoSpaceDE/>
+        <w:autoSpaceDN/>
+        <w:spacing w:after="160" w:line="259" w:lineRule="auto"/>
+        <w:ind w:left="720" w:firstLine="0"/>
+        <w:contextualSpacing/>
+        <w:rPr>
+          <w:rFonts w:ascii="Times New Roman" w:eastAsia="Adobe Ming Std L" w:hAnsi="Times New Roman" w:cs="Times New Roman"/>
+        </w:rPr>
+      </w:pPr>
+      <w:r>
+        <w:rPr>
+          <w:rFonts w:ascii="Times New Roman" w:eastAsia="Adobe Ming Std L" w:hAnsi="Times New Roman" w:cs="Times New Roman"/>
+          <w:b/>
+        </w:rPr>
+        <w:t>Rollback:</w:t>
+      </w:r>
+      <w:r>
+        <w:rPr>
+          <w:rFonts w:ascii="Times New Roman" w:eastAsia="Adobe Ming Std L" w:hAnsi="Times New Roman" w:cs="Times New Roman"/>
+        </w:rPr>
+        <w:t xml:space="preserve">  A rollback is the operation of restoring a database to a previous state by canceling a specific </w:t>
+      </w:r>
+    </w:p>
+    <w:p>
+      <w:pPr>
+        <w:pStyle w:val="ListParagraph"/>
+        <w:widowControl/>
+        <w:autoSpaceDE/>
+        <w:autoSpaceDN/>
+        <w:spacing w:after="160" w:line="259" w:lineRule="auto"/>
+        <w:ind w:left="720" w:firstLine="720"/>
+        <w:contextualSpacing/>
+        <w:rPr>
+          <w:rFonts w:ascii="Times New Roman" w:eastAsia="Adobe Ming Std L" w:hAnsi="Times New Roman" w:cs="Times New Roman"/>
+        </w:rPr>
+      </w:pPr>
+      <w:r>
+        <w:rPr>
+          <w:rFonts w:ascii="Times New Roman" w:eastAsia="Adobe Ming Std L" w:hAnsi="Times New Roman" w:cs="Times New Roman"/>
+        </w:rPr>
+        <w:t xml:space="preserve">     </w:t>
+      </w:r>
+      <w:proofErr w:type="gramStart"/>
+      <w:r>
+        <w:rPr>
+          <w:rFonts w:ascii="Times New Roman" w:eastAsia="Adobe Ming Std L" w:hAnsi="Times New Roman" w:cs="Times New Roman"/>
+        </w:rPr>
+        <w:t>transaction</w:t>
+      </w:r>
+      <w:proofErr w:type="gramEnd"/>
+      <w:r>
+        <w:rPr>
+          <w:rFonts w:ascii="Times New Roman" w:eastAsia="Adobe Ming Std L" w:hAnsi="Times New Roman" w:cs="Times New Roman"/>
+        </w:rPr>
+        <w:t xml:space="preserve"> or transaction set.</w:t>
+      </w:r>
+    </w:p>
+    <w:p>
+      <w:pPr>
+        <w:pStyle w:val="ListParagraph"/>
+        <w:widowControl/>
+        <w:numPr>
+          <w:ilvl w:val="0"/>
+          <w:numId w:val="6"/>
+        </w:numPr>
+        <w:autoSpaceDE/>
+        <w:autoSpaceDN/>
+        <w:spacing w:after="160" w:line="259" w:lineRule="auto"/>
+        <w:contextualSpacing/>
+        <w:rPr>
+          <w:rFonts w:ascii="Times New Roman" w:eastAsia="Adobe Ming Std L" w:hAnsi="Times New Roman" w:cs="Times New Roman"/>
+          <w:b/>
+        </w:rPr>
+      </w:pPr>
     </w:p>
     <w:sectPr>
       <w:headerReference w:type="default" r:id="rId8"/>
@@ -1968,6 +2891,22 @@
       <w:ind w:left="860" w:hanging="360"/>
     </w:pPr>
   </w:style>
+  <w:style w:type="paragraph" w:customStyle="1" w:styleId="Default">
+    <w:name w:val="Default"/>
+    <w:rsid w:val="00394550"/>
+    <w:pPr>
+      <w:autoSpaceDE w:val="0"/>
+      <w:autoSpaceDN w:val="0"/>
+      <w:adjustRightInd w:val="0"/>
+      <w:spacing w:after="0" w:line="240" w:lineRule="auto"/>
+    </w:pPr>
+    <w:rPr>
+      <w:rFonts w:ascii="Times New Roman" w:hAnsi="Times New Roman" w:cs="Times New Roman"/>
+      <w:color w:val="000000"/>
+      <w:sz w:val="24"/>
+      <w:szCs w:val="24"/>
+    </w:rPr>
+  </w:style>
 </w:styles>
 </file>
 
@@ -2316,6 +3255,22 @@
       <w:ind w:left="860" w:hanging="360"/>
     </w:pPr>
   </w:style>
+  <w:style w:type="paragraph" w:customStyle="1" w:styleId="Default">
+    <w:name w:val="Default"/>
+    <w:rsid w:val="00394550"/>
+    <w:pPr>
+      <w:autoSpaceDE w:val="0"/>
+      <w:autoSpaceDN w:val="0"/>
+      <w:adjustRightInd w:val="0"/>
+      <w:spacing w:after="0" w:line="240" w:lineRule="auto"/>
+    </w:pPr>
+    <w:rPr>
+      <w:rFonts w:ascii="Times New Roman" w:hAnsi="Times New Roman" w:cs="Times New Roman"/>
+      <w:color w:val="000000"/>
+      <w:sz w:val="24"/>
+      <w:szCs w:val="24"/>
+    </w:rPr>
+  </w:style>
 </w:styles>
 </file>
 
@@ -2367,6 +3322,7 @@
     <w:sig w:usb0="00000000" w:usb1="10000000" w:usb2="00000000" w:usb3="00000000" w:csb0="80000000" w:csb1="00000000"/>
   </w:font>
   <w:font w:name="Times New Roman">
+    <w:altName w:val="Times New Roman"/>
     <w:panose1 w:val="02020603050405020304"/>
     <w:charset w:val="00"/>
     <w:family w:val="roman"/>
@@ -2374,6 +3330,7 @@
     <w:sig w:usb0="E0002EFF" w:usb1="C000785B" w:usb2="00000009" w:usb3="00000000" w:csb0="000001FF" w:csb1="00000000"/>
   </w:font>
   <w:font w:name="Courier New">
+    <w:altName w:val="Courier New"/>
     <w:panose1 w:val="02070309020205020404"/>
     <w:charset w:val="00"/>
     <w:family w:val="modern"/>
@@ -2400,6 +3357,14 @@
     <w:family w:val="swiss"/>
     <w:pitch w:val="variable"/>
     <w:sig w:usb0="E1002EFF" w:usb1="C000605B" w:usb2="00000029" w:usb3="00000000" w:csb0="000101FF" w:csb1="00000000"/>
+  </w:font>
+  <w:font w:name="Adobe Ming Std L">
+    <w:panose1 w:val="00000000000000000000"/>
+    <w:charset w:val="80"/>
+    <w:family w:val="roman"/>
+    <w:notTrueType/>
+    <w:pitch w:val="variable"/>
+    <w:sig w:usb0="00000203" w:usb1="1A0F1900" w:usb2="00000016" w:usb3="00000000" w:csb0="00120005" w:csb1="00000000"/>
   </w:font>
   <w:font w:name="Lucida Calligraphy">
     <w:panose1 w:val="03010101010101010101"/>
@@ -2439,6 +3404,7 @@
   </w:compat>
   <w:rsids>
     <w:rsidRoot w:val="006645EF"/>
+    <w:rsid w:val="0033797E"/>
     <w:rsid w:val="006645EF"/>
     <w:rsid w:val="00CA4B4E"/>
     <w:rsid w:val="00D353F9"/>

</xml_diff>